<commit_message>
He eliminado algunos archivos
</commit_message>
<xml_diff>
--- a/Software-architecture-document.docx
+++ b/Software-architecture-document.docx
@@ -978,12 +978,12 @@
           <wp:inline distB="114300" distT="114300" distL="114300" distR="114300">
             <wp:extent cx="2738438" cy="1637586"/>
             <wp:effectExtent b="0" l="0" r="0" t="0"/>
-            <wp:docPr id="9" name="image13.png"/>
+            <wp:docPr id="11" name="image12.png"/>
             <a:graphic>
               <a:graphicData uri="http://schemas.openxmlformats.org/drawingml/2006/picture">
                 <pic:pic>
                   <pic:nvPicPr>
-                    <pic:cNvPr id="0" name="image13.png"/>
+                    <pic:cNvPr id="0" name="image12.png"/>
                     <pic:cNvPicPr preferRelativeResize="0"/>
                   </pic:nvPicPr>
                   <pic:blipFill>
@@ -1784,12 +1784,12 @@
           <wp:inline distB="114300" distT="114300" distL="114300" distR="114300">
             <wp:extent cx="3033713" cy="3324616"/>
             <wp:effectExtent b="0" l="0" r="0" t="0"/>
-            <wp:docPr id="2" name="image10.png"/>
+            <wp:docPr id="3" name="image15.png"/>
             <a:graphic>
               <a:graphicData uri="http://schemas.openxmlformats.org/drawingml/2006/picture">
                 <pic:pic>
                   <pic:nvPicPr>
-                    <pic:cNvPr id="0" name="image10.png"/>
+                    <pic:cNvPr id="0" name="image15.png"/>
                     <pic:cNvPicPr preferRelativeResize="0"/>
                   </pic:nvPicPr>
                   <pic:blipFill>
@@ -2143,12 +2143,12 @@
           <wp:inline distB="114300" distT="114300" distL="114300" distR="114300">
             <wp:extent cx="5943600" cy="4330700"/>
             <wp:effectExtent b="0" l="0" r="0" t="0"/>
-            <wp:docPr id="3" name="image14.png"/>
+            <wp:docPr id="5" name="image4.png"/>
             <a:graphic>
               <a:graphicData uri="http://schemas.openxmlformats.org/drawingml/2006/picture">
                 <pic:pic>
                   <pic:nvPicPr>
-                    <pic:cNvPr id="0" name="image14.png"/>
+                    <pic:cNvPr id="0" name="image4.png"/>
                     <pic:cNvPicPr preferRelativeResize="0"/>
                   </pic:nvPicPr>
                   <pic:blipFill>
@@ -2252,7 +2252,7 @@
         <w:rPr>
           <w:rtl w:val="0"/>
         </w:rPr>
-        <w:t xml:space="preserve">Patron composite: </w:t>
+        <w:t xml:space="preserve">Patrón composite: El patrón composite nos sirve para componer estructuras complejas en otras estructuras mucho más simples, en el caso de el timbiriche como los cuadros están conformados por líneas. </w:t>
       </w:r>
     </w:p>
     <w:p>
@@ -2278,32 +2278,47 @@
         <w:rPr>
           <w:rtl w:val="0"/>
         </w:rPr>
-        <w:t xml:space="preserve">Patrón mediador:</w:t>
-      </w:r>
-    </w:p>
-    <w:p>
-      <w:pPr>
-        <w:ind w:left="1440" w:firstLine="0"/>
-        <w:jc w:val="both"/>
-        <w:rPr/>
-      </w:pPr>
-      <w:r>
-        <w:rPr>
-          <w:rtl w:val="0"/>
-        </w:rPr>
-      </w:r>
-    </w:p>
-    <w:p>
-      <w:pPr>
-        <w:ind w:left="1440" w:firstLine="0"/>
-        <w:jc w:val="both"/>
-        <w:rPr/>
-      </w:pPr>
-      <w:r>
-        <w:rPr>
-          <w:rtl w:val="0"/>
-        </w:rPr>
-        <w:t xml:space="preserve">Patron fachada:</w:t>
+        <w:t xml:space="preserve">Patrón mediador: El patrón mediator nos permite encapsular la comunicación entre objetos para evitar que estos se llamen directamente entre sí, en el caso de timbiriche se necesito editar el patrón para que la comunicación del timbiriche no le hablara directamente a las clases sino que todo lo relacionado con el juego pasará a través del mediador y este se encargará de llamar a las clases correspondientes. </w:t>
+      </w:r>
+    </w:p>
+    <w:p>
+      <w:pPr>
+        <w:ind w:left="1440" w:firstLine="0"/>
+        <w:jc w:val="both"/>
+        <w:rPr/>
+      </w:pPr>
+      <w:r>
+        <w:rPr>
+          <w:rtl w:val="0"/>
+        </w:rPr>
+      </w:r>
+    </w:p>
+    <w:p>
+      <w:pPr>
+        <w:ind w:left="1440" w:firstLine="0"/>
+        <w:jc w:val="both"/>
+        <w:rPr/>
+      </w:pPr>
+      <w:r>
+        <w:rPr>
+          <w:rtl w:val="0"/>
+        </w:rPr>
+        <w:t xml:space="preserve">Patron fachada: </w:t>
+      </w:r>
+      <w:r>
+        <w:rPr>
+          <w:color w:val="222222"/>
+          <w:sz w:val="21"/>
+          <w:szCs w:val="21"/>
+          <w:highlight w:val="white"/>
+          <w:rtl w:val="0"/>
+        </w:rPr>
+        <w:t xml:space="preserve"> el patrón fachada tiene motivado por la necesidad de estructurar un entorno de programación y reducir su complejidad con la división en subsistemas, minimizando las comunicaciones y dependencias entre estos.</w:t>
+      </w:r>
+      <w:r>
+        <w:rPr>
+          <w:rtl w:val="0"/>
+        </w:rPr>
       </w:r>
     </w:p>
     <w:p>
@@ -2329,7 +2344,187 @@
         <w:rPr>
           <w:rtl w:val="0"/>
         </w:rPr>
-        <w:t xml:space="preserve">Patrón singleton:</w:t>
+        <w:t xml:space="preserve">Patrón singleton: El patrón de diseño singleton nos permite solucionar el problema de múltiples instancias de una misma clase tengan diferentes referencias en memoria logrando así que la primera clase que se instancie todas las que se instancian a través del singleton estén compartiendo la misma referencia de memoria y así poder hablarle desde diferentes clases teniendo la seguridad de que sea a la misma referencia de memoria que le estemos hablando.  </w:t>
+      </w:r>
+    </w:p>
+    <w:p>
+      <w:pPr>
+        <w:ind w:left="1440" w:firstLine="0"/>
+        <w:jc w:val="both"/>
+        <w:rPr/>
+      </w:pPr>
+      <w:r>
+        <w:rPr>
+          <w:rtl w:val="0"/>
+        </w:rPr>
+      </w:r>
+    </w:p>
+    <w:p>
+      <w:pPr>
+        <w:ind w:left="1440" w:firstLine="0"/>
+        <w:jc w:val="both"/>
+        <w:rPr/>
+      </w:pPr>
+      <w:r>
+        <w:rPr>
+          <w:rtl w:val="0"/>
+        </w:rPr>
+      </w:r>
+    </w:p>
+    <w:p>
+      <w:pPr>
+        <w:ind w:left="1440" w:firstLine="0"/>
+        <w:jc w:val="both"/>
+        <w:rPr/>
+      </w:pPr>
+      <w:r>
+        <w:rPr>
+          <w:rtl w:val="0"/>
+        </w:rPr>
+      </w:r>
+    </w:p>
+    <w:p>
+      <w:pPr>
+        <w:ind w:left="1440" w:firstLine="0"/>
+        <w:jc w:val="both"/>
+        <w:rPr/>
+      </w:pPr>
+      <w:r>
+        <w:rPr>
+          <w:rtl w:val="0"/>
+        </w:rPr>
+      </w:r>
+    </w:p>
+    <w:p>
+      <w:pPr>
+        <w:ind w:left="1440" w:firstLine="0"/>
+        <w:jc w:val="both"/>
+        <w:rPr/>
+      </w:pPr>
+      <w:r>
+        <w:rPr>
+          <w:rtl w:val="0"/>
+        </w:rPr>
+      </w:r>
+    </w:p>
+    <w:p>
+      <w:pPr>
+        <w:ind w:left="1440" w:firstLine="0"/>
+        <w:jc w:val="both"/>
+        <w:rPr/>
+      </w:pPr>
+      <w:r>
+        <w:rPr>
+          <w:rtl w:val="0"/>
+        </w:rPr>
+      </w:r>
+    </w:p>
+    <w:p>
+      <w:pPr>
+        <w:ind w:left="1440" w:firstLine="0"/>
+        <w:jc w:val="both"/>
+        <w:rPr/>
+      </w:pPr>
+      <w:r>
+        <w:rPr>
+          <w:rtl w:val="0"/>
+        </w:rPr>
+      </w:r>
+    </w:p>
+    <w:p>
+      <w:pPr>
+        <w:ind w:left="1440" w:firstLine="0"/>
+        <w:jc w:val="both"/>
+        <w:rPr/>
+      </w:pPr>
+      <w:r>
+        <w:rPr>
+          <w:rtl w:val="0"/>
+        </w:rPr>
+      </w:r>
+    </w:p>
+    <w:p>
+      <w:pPr>
+        <w:ind w:left="1440" w:firstLine="0"/>
+        <w:jc w:val="both"/>
+        <w:rPr/>
+      </w:pPr>
+      <w:r>
+        <w:rPr>
+          <w:rtl w:val="0"/>
+        </w:rPr>
+      </w:r>
+    </w:p>
+    <w:p>
+      <w:pPr>
+        <w:ind w:left="1440" w:firstLine="0"/>
+        <w:jc w:val="both"/>
+        <w:rPr/>
+      </w:pPr>
+      <w:r>
+        <w:rPr>
+          <w:rtl w:val="0"/>
+        </w:rPr>
+      </w:r>
+    </w:p>
+    <w:p>
+      <w:pPr>
+        <w:ind w:left="1440" w:firstLine="0"/>
+        <w:jc w:val="both"/>
+        <w:rPr/>
+      </w:pPr>
+      <w:r>
+        <w:rPr>
+          <w:rtl w:val="0"/>
+        </w:rPr>
+      </w:r>
+    </w:p>
+    <w:p>
+      <w:pPr>
+        <w:ind w:left="1440" w:firstLine="0"/>
+        <w:jc w:val="both"/>
+        <w:rPr/>
+      </w:pPr>
+      <w:r>
+        <w:rPr>
+          <w:rtl w:val="0"/>
+        </w:rPr>
+      </w:r>
+    </w:p>
+    <w:p>
+      <w:pPr>
+        <w:ind w:left="1440" w:firstLine="0"/>
+        <w:jc w:val="both"/>
+        <w:rPr/>
+      </w:pPr>
+      <w:r>
+        <w:rPr>
+          <w:rtl w:val="0"/>
+        </w:rPr>
+      </w:r>
+    </w:p>
+    <w:p>
+      <w:pPr>
+        <w:ind w:left="1440" w:firstLine="0"/>
+        <w:jc w:val="both"/>
+        <w:rPr/>
+      </w:pPr>
+      <w:r>
+        <w:rPr>
+          <w:rtl w:val="0"/>
+        </w:rPr>
+      </w:r>
+    </w:p>
+    <w:p>
+      <w:pPr>
+        <w:ind w:left="1440" w:firstLine="0"/>
+        <w:jc w:val="both"/>
+        <w:rPr/>
+      </w:pPr>
+      <w:r>
+        <w:rPr>
+          <w:rtl w:val="0"/>
+        </w:rPr>
       </w:r>
     </w:p>
     <w:p>
@@ -2390,12 +2585,12 @@
           <wp:inline distB="114300" distT="114300" distL="114300" distR="114300">
             <wp:extent cx="5943600" cy="4711700"/>
             <wp:effectExtent b="0" l="0" r="0" t="0"/>
-            <wp:docPr id="6" name="image12.png"/>
+            <wp:docPr id="9" name="image7.png"/>
             <a:graphic>
               <a:graphicData uri="http://schemas.openxmlformats.org/drawingml/2006/picture">
                 <pic:pic>
                   <pic:nvPicPr>
-                    <pic:cNvPr id="0" name="image12.png"/>
+                    <pic:cNvPr id="0" name="image7.png"/>
                     <pic:cNvPicPr preferRelativeResize="0"/>
                   </pic:nvPicPr>
                   <pic:blipFill>
@@ -2455,12 +2650,12 @@
           <wp:inline distB="114300" distT="114300" distL="114300" distR="114300">
             <wp:extent cx="5943600" cy="4216400"/>
             <wp:effectExtent b="0" l="0" r="0" t="0"/>
-            <wp:docPr id="8" name="image1.png"/>
+            <wp:docPr id="10" name="image5.png"/>
             <a:graphic>
               <a:graphicData uri="http://schemas.openxmlformats.org/drawingml/2006/picture">
                 <pic:pic>
                   <pic:nvPicPr>
-                    <pic:cNvPr id="0" name="image1.png"/>
+                    <pic:cNvPr id="0" name="image5.png"/>
                     <pic:cNvPicPr preferRelativeResize="0"/>
                   </pic:nvPicPr>
                   <pic:blipFill>
@@ -2521,12 +2716,12 @@
           <wp:inline distB="114300" distT="114300" distL="114300" distR="114300">
             <wp:extent cx="5943600" cy="5118100"/>
             <wp:effectExtent b="0" l="0" r="0" t="0"/>
-            <wp:docPr id="10" name="image15.png"/>
+            <wp:docPr id="12" name="image14.png"/>
             <a:graphic>
               <a:graphicData uri="http://schemas.openxmlformats.org/drawingml/2006/picture">
                 <pic:pic>
                   <pic:nvPicPr>
-                    <pic:cNvPr id="0" name="image15.png"/>
+                    <pic:cNvPr id="0" name="image14.png"/>
                     <pic:cNvPicPr preferRelativeResize="0"/>
                   </pic:nvPicPr>
                   <pic:blipFill>
@@ -2812,14 +3007,14 @@
         </w:rPr>
         <w:drawing>
           <wp:inline distB="114300" distT="114300" distL="114300" distR="114300">
-            <wp:extent cx="5943600" cy="4013200"/>
+            <wp:extent cx="5943600" cy="2590800"/>
             <wp:effectExtent b="0" l="0" r="0" t="0"/>
-            <wp:docPr id="13" name="image8.png"/>
+            <wp:docPr id="4" name="image1.png"/>
             <a:graphic>
               <a:graphicData uri="http://schemas.openxmlformats.org/drawingml/2006/picture">
                 <pic:pic>
                   <pic:nvPicPr>
-                    <pic:cNvPr id="0" name="image8.png"/>
+                    <pic:cNvPr id="0" name="image1.png"/>
                     <pic:cNvPicPr preferRelativeResize="0"/>
                   </pic:nvPicPr>
                   <pic:blipFill>
@@ -2832,7 +3027,7 @@
                   <pic:spPr>
                     <a:xfrm>
                       <a:off x="0" y="0"/>
-                      <a:ext cx="5943600" cy="4013200"/>
+                      <a:ext cx="5943600" cy="2590800"/>
                     </a:xfrm>
                     <a:prstGeom prst="rect"/>
                     <a:ln/>
@@ -2859,7 +3054,7 @@
         <w:rPr>
           <w:rtl w:val="0"/>
         </w:rPr>
-        <w:t xml:space="preserve">Especificar y explicar el estilo arquitectónico a que se apegan.</w:t>
+        <w:t xml:space="preserve">Estilo arquitectónico peer to peer, o red de pares iguales iguales, en esta arquitectura cada nodo del sistema o peer es igual de importante para la funcionalidad del sistema pero asu vez no es crítico, es decir el sistema puede funcionar sin un nodo fijo que funcione como servidor sino que todos los nodos comparten esta característica por igual, realizando la función de tanto cliente como servidor, de esta manera se cumple la funcionalidad peer to peer o red de iguales. </w:t>
       </w:r>
     </w:p>
     <w:p>
@@ -3076,89 +3271,7 @@
               <w:rPr>
                 <w:rtl w:val="0"/>
               </w:rPr>
-              <w:t xml:space="preserve">Se encarga de recibir los eventos del usuario para realizar las diferentes jugadas dentro del sistema de timbiriche.</w:t>
-            </w:r>
-          </w:p>
-        </w:tc>
-      </w:tr>
-      <w:tr>
-        <w:tc>
-          <w:tcPr>
-            <w:shd w:fill="auto" w:val="clear"/>
-            <w:tcMar>
-              <w:top w:w="100.0" w:type="dxa"/>
-              <w:left w:w="100.0" w:type="dxa"/>
-              <w:bottom w:w="100.0" w:type="dxa"/>
-              <w:right w:w="100.0" w:type="dxa"/>
-            </w:tcMar>
-            <w:vAlign w:val="top"/>
-          </w:tcPr>
-          <w:p>
-            <w:pPr>
-              <w:keepNext w:val="0"/>
-              <w:keepLines w:val="0"/>
-              <w:widowControl w:val="0"/>
-              <w:pBdr>
-                <w:top w:space="0" w:sz="0" w:val="nil"/>
-                <w:left w:space="0" w:sz="0" w:val="nil"/>
-                <w:bottom w:space="0" w:sz="0" w:val="nil"/>
-                <w:right w:space="0" w:sz="0" w:val="nil"/>
-                <w:between w:space="0" w:sz="0" w:val="nil"/>
-              </w:pBdr>
-              <w:shd w:fill="auto" w:val="clear"/>
-              <w:spacing w:after="0" w:before="0" w:line="240" w:lineRule="auto"/>
-              <w:ind w:left="0" w:right="0" w:firstLine="0"/>
-              <w:jc w:val="left"/>
-              <w:rPr/>
-            </w:pPr>
-            <w:r>
-              <w:rPr>
-                <w:rtl w:val="0"/>
-              </w:rPr>
-              <w:t xml:space="preserve">Comunicación</w:t>
-            </w:r>
-          </w:p>
-        </w:tc>
-        <w:tc>
-          <w:tcPr>
-            <w:shd w:fill="auto" w:val="clear"/>
-            <w:tcMar>
-              <w:top w:w="100.0" w:type="dxa"/>
-              <w:left w:w="100.0" w:type="dxa"/>
-              <w:bottom w:w="100.0" w:type="dxa"/>
-              <w:right w:w="100.0" w:type="dxa"/>
-            </w:tcMar>
-            <w:vAlign w:val="top"/>
-          </w:tcPr>
-          <w:p>
-            <w:pPr>
-              <w:keepNext w:val="0"/>
-              <w:keepLines w:val="0"/>
-              <w:widowControl w:val="0"/>
-              <w:numPr>
-                <w:ilvl w:val="0"/>
-                <w:numId w:val="6"/>
-              </w:numPr>
-              <w:pBdr>
-                <w:top w:space="0" w:sz="0" w:val="nil"/>
-                <w:left w:space="0" w:sz="0" w:val="nil"/>
-                <w:bottom w:space="0" w:sz="0" w:val="nil"/>
-                <w:right w:space="0" w:sz="0" w:val="nil"/>
-                <w:between w:space="0" w:sz="0" w:val="nil"/>
-              </w:pBdr>
-              <w:shd w:fill="auto" w:val="clear"/>
-              <w:spacing w:after="0" w:before="0" w:line="240" w:lineRule="auto"/>
-              <w:ind w:left="720" w:right="0" w:hanging="360"/>
-              <w:jc w:val="left"/>
-              <w:rPr>
-                <w:u w:val="none"/>
-              </w:rPr>
-            </w:pPr>
-            <w:r>
-              <w:rPr>
-                <w:rtl w:val="0"/>
-              </w:rPr>
-              <w:t xml:space="preserve">Se encarga de enviar los eventos que sucedan en un peer(Jugador) conectado a la partida a los demás jugadores que se encuentren unidos a la partida.</w:t>
+              <w:t xml:space="preserve">Se encarga de recibir los eventos del usuario para realizar las diferentes jugadas dentro del sistema de timbiriche además de enviar los eventos realizadas por cada jugador de timbiriche.</w:t>
             </w:r>
           </w:p>
         </w:tc>
@@ -3260,6 +3373,78 @@
     </w:p>
     <w:p>
       <w:pPr>
+        <w:ind w:left="1440" w:firstLine="0"/>
+        <w:jc w:val="both"/>
+        <w:rPr/>
+      </w:pPr>
+      <w:r>
+        <w:rPr>
+          <w:rtl w:val="0"/>
+        </w:rPr>
+      </w:r>
+    </w:p>
+    <w:p>
+      <w:pPr>
+        <w:ind w:left="1440" w:firstLine="0"/>
+        <w:jc w:val="both"/>
+        <w:rPr/>
+      </w:pPr>
+      <w:r>
+        <w:rPr>
+          <w:rtl w:val="0"/>
+        </w:rPr>
+      </w:r>
+    </w:p>
+    <w:p>
+      <w:pPr>
+        <w:ind w:left="1440" w:firstLine="0"/>
+        <w:jc w:val="both"/>
+        <w:rPr/>
+      </w:pPr>
+      <w:r>
+        <w:rPr>
+          <w:rtl w:val="0"/>
+        </w:rPr>
+      </w:r>
+    </w:p>
+    <w:p>
+      <w:pPr>
+        <w:ind w:left="1440" w:firstLine="0"/>
+        <w:jc w:val="both"/>
+        <w:rPr/>
+      </w:pPr>
+      <w:r>
+        <w:rPr>
+          <w:rtl w:val="0"/>
+        </w:rPr>
+      </w:r>
+    </w:p>
+    <w:p>
+      <w:pPr>
+        <w:ind w:left="1440" w:firstLine="0"/>
+        <w:jc w:val="both"/>
+        <w:rPr/>
+      </w:pPr>
+      <w:r>
+        <w:rPr>
+          <w:rtl w:val="0"/>
+        </w:rPr>
+      </w:r>
+    </w:p>
+    <w:p>
+      <w:pPr>
+        <w:ind w:left="1440" w:firstLine="0"/>
+        <w:jc w:val="both"/>
+        <w:rPr/>
+      </w:pPr>
+      <w:r>
+        <w:rPr>
+          <w:rtl w:val="0"/>
+        </w:rPr>
+      </w:r>
+    </w:p>
+    <w:p>
+      <w:pPr>
         <w:numPr>
           <w:ilvl w:val="1"/>
           <w:numId w:val="5"/>
@@ -3286,94 +3471,57 @@
       </w:pPr>
       <w:r>
         <w:rPr>
+          <w:rtl w:val="0"/>
+        </w:rPr>
+      </w:r>
+    </w:p>
+    <w:p>
+      <w:pPr>
+        <w:numPr>
+          <w:ilvl w:val="2"/>
+          <w:numId w:val="5"/>
+        </w:numPr>
+        <w:ind w:left="2160" w:hanging="360"/>
+        <w:jc w:val="both"/>
+        <w:rPr>
+          <w:b w:val="1"/>
+          <w:u w:val="none"/>
+        </w:rPr>
+      </w:pPr>
+      <w:r>
+        <w:rPr>
+          <w:b w:val="1"/>
+          <w:rtl w:val="0"/>
+        </w:rPr>
+        <w:t xml:space="preserve">Presentación</w:t>
+      </w:r>
+    </w:p>
+    <w:p>
+      <w:pPr>
+        <w:ind w:left="0" w:firstLine="0"/>
+        <w:jc w:val="both"/>
+        <w:rPr>
+          <w:b w:val="1"/>
+        </w:rPr>
+      </w:pPr>
+      <w:r>
+        <w:rPr>
           <w:b w:val="1"/>
         </w:rPr>
         <w:drawing>
           <wp:inline distB="114300" distT="114300" distL="114300" distR="114300">
-            <wp:extent cx="4838700" cy="3562350"/>
+            <wp:extent cx="5943600" cy="2311400"/>
             <wp:effectExtent b="0" l="0" r="0" t="0"/>
-            <wp:docPr id="7" name="image3.png"/>
+            <wp:docPr id="7" name="image8.png"/>
             <a:graphic>
               <a:graphicData uri="http://schemas.openxmlformats.org/drawingml/2006/picture">
                 <pic:pic>
                   <pic:nvPicPr>
-                    <pic:cNvPr id="0" name="image3.png"/>
+                    <pic:cNvPr id="0" name="image8.png"/>
                     <pic:cNvPicPr preferRelativeResize="0"/>
                   </pic:nvPicPr>
                   <pic:blipFill>
                     <a:blip r:embed="rId13"/>
-                    <a:srcRect b="0" l="0" r="0" t="0"/>
-                    <a:stretch>
-                      <a:fillRect/>
-                    </a:stretch>
-                  </pic:blipFill>
-                  <pic:spPr>
-                    <a:xfrm>
-                      <a:off x="0" y="0"/>
-                      <a:ext cx="4838700" cy="3562350"/>
-                    </a:xfrm>
-                    <a:prstGeom prst="rect"/>
-                    <a:ln/>
-                  </pic:spPr>
-                </pic:pic>
-              </a:graphicData>
-            </a:graphic>
-          </wp:inline>
-        </w:drawing>
-      </w:r>
-      <w:r>
-        <w:rPr>
-          <w:rtl w:val="0"/>
-        </w:rPr>
-      </w:r>
-    </w:p>
-    <w:p>
-      <w:pPr>
-        <w:numPr>
-          <w:ilvl w:val="2"/>
-          <w:numId w:val="5"/>
-        </w:numPr>
-        <w:ind w:left="2160" w:hanging="360"/>
-        <w:jc w:val="both"/>
-        <w:rPr>
-          <w:b w:val="1"/>
-          <w:u w:val="none"/>
-        </w:rPr>
-      </w:pPr>
-      <w:r>
-        <w:rPr>
-          <w:b w:val="1"/>
-          <w:rtl w:val="0"/>
-        </w:rPr>
-        <w:t xml:space="preserve">Presentación</w:t>
-      </w:r>
-    </w:p>
-    <w:p>
-      <w:pPr>
-        <w:ind w:left="0" w:firstLine="0"/>
-        <w:jc w:val="both"/>
-        <w:rPr>
-          <w:b w:val="1"/>
-        </w:rPr>
-      </w:pPr>
-      <w:r>
-        <w:rPr>
-          <w:b w:val="1"/>
-        </w:rPr>
-        <w:drawing>
-          <wp:inline distB="114300" distT="114300" distL="114300" distR="114300">
-            <wp:extent cx="5943600" cy="2311400"/>
-            <wp:effectExtent b="0" l="0" r="0" t="0"/>
-            <wp:docPr id="12" name="image5.png"/>
-            <a:graphic>
-              <a:graphicData uri="http://schemas.openxmlformats.org/drawingml/2006/picture">
-                <pic:pic>
-                  <pic:nvPicPr>
-                    <pic:cNvPr id="0" name="image5.png"/>
-                    <pic:cNvPicPr preferRelativeResize="0"/>
-                  </pic:nvPicPr>
-                  <pic:blipFill>
-                    <a:blip r:embed="rId14"/>
                     <a:srcRect b="0" l="0" r="0" t="0"/>
                     <a:stretch>
                       <a:fillRect/>
@@ -3436,16 +3584,16 @@
           <wp:inline distB="114300" distT="114300" distL="114300" distR="114300">
             <wp:extent cx="5943600" cy="3124200"/>
             <wp:effectExtent b="0" l="0" r="0" t="0"/>
-            <wp:docPr id="1" name="image6.png"/>
+            <wp:docPr id="1" name="image10.png"/>
             <a:graphic>
               <a:graphicData uri="http://schemas.openxmlformats.org/drawingml/2006/picture">
                 <pic:pic>
                   <pic:nvPicPr>
-                    <pic:cNvPr id="0" name="image6.png"/>
+                    <pic:cNvPr id="0" name="image10.png"/>
                     <pic:cNvPicPr preferRelativeResize="0"/>
                   </pic:nvPicPr>
                   <pic:blipFill>
-                    <a:blip r:embed="rId15"/>
+                    <a:blip r:embed="rId14"/>
                     <a:srcRect b="0" l="0" r="0" t="0"/>
                     <a:stretch>
                       <a:fillRect/>
@@ -3508,16 +3656,16 @@
           <wp:inline distB="114300" distT="114300" distL="114300" distR="114300">
             <wp:extent cx="5943600" cy="3746500"/>
             <wp:effectExtent b="0" l="0" r="0" t="0"/>
-            <wp:docPr id="4" name="image11.png"/>
+            <wp:docPr id="6" name="image9.png"/>
             <a:graphic>
               <a:graphicData uri="http://schemas.openxmlformats.org/drawingml/2006/picture">
                 <pic:pic>
                   <pic:nvPicPr>
-                    <pic:cNvPr id="0" name="image11.png"/>
+                    <pic:cNvPr id="0" name="image9.png"/>
                     <pic:cNvPicPr preferRelativeResize="0"/>
                   </pic:nvPicPr>
                   <pic:blipFill>
-                    <a:blip r:embed="rId16"/>
+                    <a:blip r:embed="rId15"/>
                     <a:srcRect b="0" l="0" r="0" t="0"/>
                     <a:stretch>
                       <a:fillRect/>
@@ -3626,16 +3774,16 @@
           <wp:inline distB="114300" distT="114300" distL="114300" distR="114300">
             <wp:extent cx="5943600" cy="2806700"/>
             <wp:effectExtent b="0" l="0" r="0" t="0"/>
-            <wp:docPr id="15" name="image16.png"/>
+            <wp:docPr id="13" name="image13.png"/>
             <a:graphic>
               <a:graphicData uri="http://schemas.openxmlformats.org/drawingml/2006/picture">
                 <pic:pic>
                   <pic:nvPicPr>
-                    <pic:cNvPr id="0" name="image16.png"/>
+                    <pic:cNvPr id="0" name="image13.png"/>
                     <pic:cNvPicPr preferRelativeResize="0"/>
                   </pic:nvPicPr>
                   <pic:blipFill>
-                    <a:blip r:embed="rId17"/>
+                    <a:blip r:embed="rId16"/>
                     <a:srcRect b="0" l="0" r="0" t="0"/>
                     <a:stretch>
                       <a:fillRect/>
@@ -3698,7 +3846,7 @@
           <wp:inline distB="114300" distT="114300" distL="114300" distR="114300">
             <wp:extent cx="5943600" cy="3543300"/>
             <wp:effectExtent b="0" l="0" r="0" t="0"/>
-            <wp:docPr id="11" name="image2.png"/>
+            <wp:docPr id="2" name="image2.png"/>
             <a:graphic>
               <a:graphicData uri="http://schemas.openxmlformats.org/drawingml/2006/picture">
                 <pic:pic>
@@ -3707,7 +3855,7 @@
                     <pic:cNvPicPr preferRelativeResize="0"/>
                   </pic:nvPicPr>
                   <pic:blipFill>
-                    <a:blip r:embed="rId18"/>
+                    <a:blip r:embed="rId17"/>
                     <a:srcRect b="0" l="0" r="0" t="0"/>
                     <a:stretch>
                       <a:fillRect/>
@@ -3770,16 +3918,16 @@
           <wp:inline distB="114300" distT="114300" distL="114300" distR="114300">
             <wp:extent cx="5943600" cy="4267200"/>
             <wp:effectExtent b="0" l="0" r="0" t="0"/>
-            <wp:docPr id="5" name="image4.png"/>
+            <wp:docPr id="8" name="image11.png"/>
             <a:graphic>
               <a:graphicData uri="http://schemas.openxmlformats.org/drawingml/2006/picture">
                 <pic:pic>
                   <pic:nvPicPr>
-                    <pic:cNvPr id="0" name="image4.png"/>
+                    <pic:cNvPr id="0" name="image11.png"/>
                     <pic:cNvPicPr preferRelativeResize="0"/>
                   </pic:nvPicPr>
                   <pic:blipFill>
-                    <a:blip r:embed="rId19"/>
+                    <a:blip r:embed="rId18"/>
                     <a:srcRect b="0" l="0" r="0" t="0"/>
                     <a:stretch>
                       <a:fillRect/>
@@ -3835,6 +3983,244 @@
     </w:p>
     <w:p>
       <w:pPr>
+        <w:ind w:left="0" w:firstLine="0"/>
+        <w:jc w:val="both"/>
+        <w:rPr>
+          <w:b w:val="1"/>
+        </w:rPr>
+      </w:pPr>
+      <w:r>
+        <w:rPr>
+          <w:rtl w:val="0"/>
+        </w:rPr>
+      </w:r>
+    </w:p>
+    <w:p>
+      <w:pPr>
+        <w:ind w:left="0" w:firstLine="0"/>
+        <w:jc w:val="both"/>
+        <w:rPr>
+          <w:b w:val="1"/>
+        </w:rPr>
+      </w:pPr>
+      <w:r>
+        <w:rPr>
+          <w:rtl w:val="0"/>
+        </w:rPr>
+      </w:r>
+    </w:p>
+    <w:p>
+      <w:pPr>
+        <w:ind w:left="0" w:firstLine="0"/>
+        <w:jc w:val="both"/>
+        <w:rPr>
+          <w:b w:val="1"/>
+        </w:rPr>
+      </w:pPr>
+      <w:r>
+        <w:rPr>
+          <w:rtl w:val="0"/>
+        </w:rPr>
+      </w:r>
+    </w:p>
+    <w:p>
+      <w:pPr>
+        <w:ind w:left="0" w:firstLine="0"/>
+        <w:jc w:val="both"/>
+        <w:rPr>
+          <w:b w:val="1"/>
+        </w:rPr>
+      </w:pPr>
+      <w:r>
+        <w:rPr>
+          <w:rtl w:val="0"/>
+        </w:rPr>
+      </w:r>
+    </w:p>
+    <w:p>
+      <w:pPr>
+        <w:ind w:left="0" w:firstLine="0"/>
+        <w:jc w:val="both"/>
+        <w:rPr>
+          <w:b w:val="1"/>
+        </w:rPr>
+      </w:pPr>
+      <w:r>
+        <w:rPr>
+          <w:rtl w:val="0"/>
+        </w:rPr>
+      </w:r>
+    </w:p>
+    <w:p>
+      <w:pPr>
+        <w:ind w:left="0" w:firstLine="0"/>
+        <w:jc w:val="both"/>
+        <w:rPr>
+          <w:b w:val="1"/>
+        </w:rPr>
+      </w:pPr>
+      <w:r>
+        <w:rPr>
+          <w:rtl w:val="0"/>
+        </w:rPr>
+      </w:r>
+    </w:p>
+    <w:p>
+      <w:pPr>
+        <w:ind w:left="0" w:firstLine="0"/>
+        <w:jc w:val="both"/>
+        <w:rPr>
+          <w:b w:val="1"/>
+        </w:rPr>
+      </w:pPr>
+      <w:r>
+        <w:rPr>
+          <w:rtl w:val="0"/>
+        </w:rPr>
+      </w:r>
+    </w:p>
+    <w:p>
+      <w:pPr>
+        <w:ind w:left="0" w:firstLine="0"/>
+        <w:jc w:val="both"/>
+        <w:rPr>
+          <w:b w:val="1"/>
+        </w:rPr>
+      </w:pPr>
+      <w:r>
+        <w:rPr>
+          <w:rtl w:val="0"/>
+        </w:rPr>
+      </w:r>
+    </w:p>
+    <w:p>
+      <w:pPr>
+        <w:ind w:left="0" w:firstLine="0"/>
+        <w:jc w:val="both"/>
+        <w:rPr>
+          <w:b w:val="1"/>
+        </w:rPr>
+      </w:pPr>
+      <w:r>
+        <w:rPr>
+          <w:rtl w:val="0"/>
+        </w:rPr>
+      </w:r>
+    </w:p>
+    <w:p>
+      <w:pPr>
+        <w:ind w:left="0" w:firstLine="0"/>
+        <w:jc w:val="both"/>
+        <w:rPr>
+          <w:b w:val="1"/>
+        </w:rPr>
+      </w:pPr>
+      <w:r>
+        <w:rPr>
+          <w:rtl w:val="0"/>
+        </w:rPr>
+      </w:r>
+    </w:p>
+    <w:p>
+      <w:pPr>
+        <w:ind w:left="0" w:firstLine="0"/>
+        <w:jc w:val="both"/>
+        <w:rPr>
+          <w:b w:val="1"/>
+        </w:rPr>
+      </w:pPr>
+      <w:r>
+        <w:rPr>
+          <w:rtl w:val="0"/>
+        </w:rPr>
+      </w:r>
+    </w:p>
+    <w:p>
+      <w:pPr>
+        <w:ind w:left="0" w:firstLine="0"/>
+        <w:jc w:val="both"/>
+        <w:rPr>
+          <w:b w:val="1"/>
+        </w:rPr>
+      </w:pPr>
+      <w:r>
+        <w:rPr>
+          <w:rtl w:val="0"/>
+        </w:rPr>
+      </w:r>
+    </w:p>
+    <w:p>
+      <w:pPr>
+        <w:ind w:left="0" w:firstLine="0"/>
+        <w:jc w:val="both"/>
+        <w:rPr>
+          <w:b w:val="1"/>
+        </w:rPr>
+      </w:pPr>
+      <w:r>
+        <w:rPr>
+          <w:rtl w:val="0"/>
+        </w:rPr>
+      </w:r>
+    </w:p>
+    <w:p>
+      <w:pPr>
+        <w:ind w:left="0" w:firstLine="0"/>
+        <w:jc w:val="both"/>
+        <w:rPr>
+          <w:b w:val="1"/>
+        </w:rPr>
+      </w:pPr>
+      <w:r>
+        <w:rPr>
+          <w:rtl w:val="0"/>
+        </w:rPr>
+      </w:r>
+    </w:p>
+    <w:p>
+      <w:pPr>
+        <w:ind w:left="0" w:firstLine="0"/>
+        <w:jc w:val="both"/>
+        <w:rPr>
+          <w:b w:val="1"/>
+        </w:rPr>
+      </w:pPr>
+      <w:r>
+        <w:rPr>
+          <w:rtl w:val="0"/>
+        </w:rPr>
+      </w:r>
+    </w:p>
+    <w:p>
+      <w:pPr>
+        <w:ind w:left="0" w:firstLine="0"/>
+        <w:jc w:val="both"/>
+        <w:rPr>
+          <w:b w:val="1"/>
+        </w:rPr>
+      </w:pPr>
+      <w:r>
+        <w:rPr>
+          <w:rtl w:val="0"/>
+        </w:rPr>
+      </w:r>
+    </w:p>
+    <w:p>
+      <w:pPr>
+        <w:ind w:left="0" w:firstLine="0"/>
+        <w:jc w:val="both"/>
+        <w:rPr>
+          <w:b w:val="1"/>
+        </w:rPr>
+      </w:pPr>
+      <w:r>
+        <w:rPr>
+          <w:rtl w:val="0"/>
+        </w:rPr>
+      </w:r>
+    </w:p>
+    <w:p>
+      <w:pPr>
         <w:numPr>
           <w:ilvl w:val="0"/>
           <w:numId w:val="5"/>
@@ -3886,18 +4272,18 @@
         </w:rPr>
         <w:drawing>
           <wp:inline distB="114300" distT="114300" distL="114300" distR="114300">
-            <wp:extent cx="5943600" cy="6273800"/>
+            <wp:extent cx="5353050" cy="2667000"/>
             <wp:effectExtent b="0" l="0" r="0" t="0"/>
-            <wp:docPr id="14" name="image9.png"/>
+            <wp:docPr id="15" name="image3.png"/>
             <a:graphic>
               <a:graphicData uri="http://schemas.openxmlformats.org/drawingml/2006/picture">
                 <pic:pic>
                   <pic:nvPicPr>
-                    <pic:cNvPr id="0" name="image9.png"/>
+                    <pic:cNvPr id="0" name="image3.png"/>
                     <pic:cNvPicPr preferRelativeResize="0"/>
                   </pic:nvPicPr>
                   <pic:blipFill>
-                    <a:blip r:embed="rId20"/>
+                    <a:blip r:embed="rId19"/>
                     <a:srcRect b="0" l="0" r="0" t="0"/>
                     <a:stretch>
                       <a:fillRect/>
@@ -3906,7 +4292,7 @@
                   <pic:spPr>
                     <a:xfrm>
                       <a:off x="0" y="0"/>
-                      <a:ext cx="5943600" cy="6273800"/>
+                      <a:ext cx="5353050" cy="2667000"/>
                     </a:xfrm>
                     <a:prstGeom prst="rect"/>
                     <a:ln/>
@@ -3929,13 +4315,44 @@
       <w:pPr>
         <w:ind w:left="1440" w:firstLine="0"/>
         <w:jc w:val="both"/>
-        <w:rPr/>
-      </w:pPr>
-      <w:r>
-        <w:rPr>
-          <w:rtl w:val="0"/>
-        </w:rPr>
-        <w:t xml:space="preserve">Explicar el diagrama en general.</w:t>
+        <w:rPr>
+          <w:color w:val="222222"/>
+          <w:sz w:val="21"/>
+          <w:szCs w:val="21"/>
+          <w:highlight w:val="white"/>
+        </w:rPr>
+      </w:pPr>
+      <w:r>
+        <w:rPr>
+          <w:color w:val="222222"/>
+          <w:sz w:val="21"/>
+          <w:szCs w:val="21"/>
+          <w:highlight w:val="white"/>
+          <w:rtl w:val="0"/>
+        </w:rPr>
+        <w:t xml:space="preserve">El Diagrama de Despliegue es un tipo de diagrama del Lenguaje Unificado de Modelado que se utiliza para modelar la disposición física de los artefactos software en nodos. ​Muestra la arquitectura del sistema como el despliegue de los artefactos de software a los objetivos de despliegue.</w:t>
+      </w:r>
+    </w:p>
+    <w:p>
+      <w:pPr>
+        <w:ind w:left="1440" w:firstLine="0"/>
+        <w:jc w:val="both"/>
+        <w:rPr>
+          <w:color w:val="222222"/>
+          <w:sz w:val="21"/>
+          <w:szCs w:val="21"/>
+          <w:highlight w:val="white"/>
+        </w:rPr>
+      </w:pPr>
+      <w:r>
+        <w:rPr>
+          <w:color w:val="222222"/>
+          <w:sz w:val="21"/>
+          <w:szCs w:val="21"/>
+          <w:highlight w:val="white"/>
+          <w:rtl w:val="0"/>
+        </w:rPr>
+        <w:t xml:space="preserve">Al ser arquitectura peer to peer so se necesita instalar el sistema e indicar a un nodo externo o otro sistema para comenzar a compartir datos entre ellos. </w:t>
       </w:r>
     </w:p>
     <w:p>
@@ -4105,7 +4522,7 @@
               <w:rPr>
                 <w:rtl w:val="0"/>
               </w:rPr>
-              <w:t xml:space="preserve">El la arquitectura peer to peer cada peer tiene el mismo valor en el sistema asi como tambien las mismas responsabilidades, funcionando como iguales, es decir cada sistema(peer) funciona como igual no importa desde donde se contencte o cuando se conecte al sistema. </w:t>
+              <w:t xml:space="preserve">El la arquitectura peer to peer cada peer tiene el mismo valor en el sistema asi como tambien las mismas responsabilidades, funcionando como iguales, es decir cada sistema(peer) funciona como igual no importa desde donde se contacte o cuando se conecte al sistema. </w:t>
             </w:r>
           </w:p>
         </w:tc>
@@ -4136,9 +4553,9 @@
       </w:r>
     </w:p>
     <w:sectPr>
-      <w:headerReference r:id="rId21" w:type="first"/>
-      <w:footerReference r:id="rId22" w:type="default"/>
-      <w:footerReference r:id="rId23" w:type="first"/>
+      <w:headerReference r:id="rId20" w:type="first"/>
+      <w:footerReference r:id="rId21" w:type="default"/>
+      <w:footerReference r:id="rId22" w:type="first"/>
       <w:pgSz w:h="15840" w:w="12240"/>
       <w:pgMar w:bottom="1440.0000000000002" w:top="1440.0000000000002" w:left="1440.0000000000002" w:right="1440.0000000000002" w:header="720" w:footer="720"/>
       <w:pgNumType w:start="0"/>
@@ -4231,12 +4648,12 @@
         <wp:inline distB="114300" distT="114300" distL="114300" distR="114300">
           <wp:extent cx="3776663" cy="1597819"/>
           <wp:effectExtent b="0" l="0" r="0" t="0"/>
-          <wp:docPr id="16" name="image7.png"/>
+          <wp:docPr id="14" name="image6.png"/>
           <a:graphic>
             <a:graphicData uri="http://schemas.openxmlformats.org/drawingml/2006/picture">
               <pic:pic>
                 <pic:nvPicPr>
-                  <pic:cNvPr id="0" name="image7.png"/>
+                  <pic:cNvPr id="0" name="image6.png"/>
                   <pic:cNvPicPr preferRelativeResize="0"/>
                 </pic:nvPicPr>
                 <pic:blipFill>
@@ -4821,116 +5238,6 @@
       </w:rPr>
     </w:lvl>
   </w:abstractNum>
-  <w:abstractNum w:abstractNumId="6">
-    <w:lvl w:ilvl="0">
-      <w:start w:val="1"/>
-      <w:numFmt w:val="bullet"/>
-      <w:lvlText w:val="●"/>
-      <w:lvlJc w:val="left"/>
-      <w:pPr>
-        <w:ind w:left="720" w:hanging="360"/>
-      </w:pPr>
-      <w:rPr>
-        <w:u w:val="none"/>
-      </w:rPr>
-    </w:lvl>
-    <w:lvl w:ilvl="1">
-      <w:start w:val="1"/>
-      <w:numFmt w:val="bullet"/>
-      <w:lvlText w:val="○"/>
-      <w:lvlJc w:val="left"/>
-      <w:pPr>
-        <w:ind w:left="1440" w:hanging="360"/>
-      </w:pPr>
-      <w:rPr>
-        <w:u w:val="none"/>
-      </w:rPr>
-    </w:lvl>
-    <w:lvl w:ilvl="2">
-      <w:start w:val="1"/>
-      <w:numFmt w:val="bullet"/>
-      <w:lvlText w:val="■"/>
-      <w:lvlJc w:val="left"/>
-      <w:pPr>
-        <w:ind w:left="2160" w:hanging="360"/>
-      </w:pPr>
-      <w:rPr>
-        <w:u w:val="none"/>
-      </w:rPr>
-    </w:lvl>
-    <w:lvl w:ilvl="3">
-      <w:start w:val="1"/>
-      <w:numFmt w:val="bullet"/>
-      <w:lvlText w:val="●"/>
-      <w:lvlJc w:val="left"/>
-      <w:pPr>
-        <w:ind w:left="2880" w:hanging="360"/>
-      </w:pPr>
-      <w:rPr>
-        <w:u w:val="none"/>
-      </w:rPr>
-    </w:lvl>
-    <w:lvl w:ilvl="4">
-      <w:start w:val="1"/>
-      <w:numFmt w:val="bullet"/>
-      <w:lvlText w:val="○"/>
-      <w:lvlJc w:val="left"/>
-      <w:pPr>
-        <w:ind w:left="3600" w:hanging="360"/>
-      </w:pPr>
-      <w:rPr>
-        <w:u w:val="none"/>
-      </w:rPr>
-    </w:lvl>
-    <w:lvl w:ilvl="5">
-      <w:start w:val="1"/>
-      <w:numFmt w:val="bullet"/>
-      <w:lvlText w:val="■"/>
-      <w:lvlJc w:val="left"/>
-      <w:pPr>
-        <w:ind w:left="4320" w:hanging="360"/>
-      </w:pPr>
-      <w:rPr>
-        <w:u w:val="none"/>
-      </w:rPr>
-    </w:lvl>
-    <w:lvl w:ilvl="6">
-      <w:start w:val="1"/>
-      <w:numFmt w:val="bullet"/>
-      <w:lvlText w:val="●"/>
-      <w:lvlJc w:val="left"/>
-      <w:pPr>
-        <w:ind w:left="5040" w:hanging="360"/>
-      </w:pPr>
-      <w:rPr>
-        <w:u w:val="none"/>
-      </w:rPr>
-    </w:lvl>
-    <w:lvl w:ilvl="7">
-      <w:start w:val="1"/>
-      <w:numFmt w:val="bullet"/>
-      <w:lvlText w:val="○"/>
-      <w:lvlJc w:val="left"/>
-      <w:pPr>
-        <w:ind w:left="5760" w:hanging="360"/>
-      </w:pPr>
-      <w:rPr>
-        <w:u w:val="none"/>
-      </w:rPr>
-    </w:lvl>
-    <w:lvl w:ilvl="8">
-      <w:start w:val="1"/>
-      <w:numFmt w:val="bullet"/>
-      <w:lvlText w:val="■"/>
-      <w:lvlJc w:val="left"/>
-      <w:pPr>
-        <w:ind w:left="6480" w:hanging="360"/>
-      </w:pPr>
-      <w:rPr>
-        <w:u w:val="none"/>
-      </w:rPr>
-    </w:lvl>
-  </w:abstractNum>
   <w:num w:numId="1">
     <w:abstractNumId w:val="1"/>
   </w:num>
@@ -4945,9 +5252,6 @@
   </w:num>
   <w:num w:numId="5">
     <w:abstractNumId w:val="5"/>
-  </w:num>
-  <w:num w:numId="6">
-    <w:abstractNumId w:val="6"/>
   </w:num>
 </w:numbering>
 </file>

</xml_diff>